<commit_message>
Update FRDR backup plan
</commit_message>
<xml_diff>
--- a/Geodisy/Geodisy/FRDR Back Plan for Geodisy.docx
+++ b/Geodisy/Geodisy/FRDR Back Plan for Geodisy.docx
@@ -5,6 +5,14 @@
     <w:p>
       <w:r>
         <w:t>FRDR Back Plan for Geodisy</w:t>
+      </w:r>
+      <w:r>
+        <w:t xml:space="preserve"> in case of a full </w:t>
+      </w:r>
+      <w:bookmarkStart w:id="0" w:name="_GoBack"/>
+      <w:bookmarkEnd w:id="0"/>
+      <w:r>
+        <w:t>crash</w:t>
       </w:r>
     </w:p>
     <w:p>
@@ -155,8 +163,6 @@
       <w:r>
         <w:t>/</w:t>
       </w:r>
-      <w:bookmarkStart w:id="0" w:name="_GoBack"/>
-      <w:bookmarkEnd w:id="0"/>
     </w:p>
     <w:p>
       <w:r>

</xml_diff>

<commit_message>
Updated FRDR backup plan
</commit_message>
<xml_diff>
--- a/Geodisy/Geodisy/FRDR Back Plan for Geodisy.docx
+++ b/Geodisy/Geodisy/FRDR Back Plan for Geodisy.docx
@@ -7,12 +7,7 @@
         <w:t>FRDR Back Plan for Geodisy</w:t>
       </w:r>
       <w:r>
-        <w:t xml:space="preserve"> in case of a full </w:t>
-      </w:r>
-      <w:bookmarkStart w:id="0" w:name="_GoBack"/>
-      <w:bookmarkEnd w:id="0"/>
-      <w:r>
-        <w:t>crash</w:t>
+        <w:t xml:space="preserve"> in case of a full crash</w:t>
       </w:r>
     </w:p>
     <w:p>
@@ -109,7 +104,21 @@
         </w:numPr>
       </w:pPr>
       <w:r>
-        <w:t xml:space="preserve">Password file (which is not stored in </w:t>
+        <w:t xml:space="preserve">Password </w:t>
+      </w:r>
+      <w:proofErr w:type="gramStart"/>
+      <w:r>
+        <w:t xml:space="preserve">file </w:t>
+      </w:r>
+      <w:r>
+        <w:t xml:space="preserve"> </w:t>
+      </w:r>
+      <w:r>
+        <w:t>(</w:t>
+      </w:r>
+      <w:proofErr w:type="gramEnd"/>
+      <w:r>
+        <w:t xml:space="preserve">which is not stored in </w:t>
       </w:r>
       <w:proofErr w:type="spellStart"/>
       <w:r>
@@ -163,6 +172,23 @@
       <w:r>
         <w:t>/</w:t>
       </w:r>
+    </w:p>
+    <w:p>
+      <w:pPr>
+        <w:pStyle w:val="ListParagraph"/>
+        <w:numPr>
+          <w:ilvl w:val="0"/>
+          <w:numId w:val="1"/>
+        </w:numPr>
+      </w:pPr>
+      <w:r>
+        <w:t xml:space="preserve">All files in </w:t>
+      </w:r>
+      <w:r>
+        <w:t>/opt/geoblacklight/geodisy/</w:t>
+      </w:r>
+      <w:bookmarkStart w:id="0" w:name="_GoBack"/>
+      <w:bookmarkEnd w:id="0"/>
     </w:p>
     <w:p>
       <w:r>

</xml_diff>